<commit_message>
Se añaden archivos y actualizaciones a repositorio
</commit_message>
<xml_diff>
--- a/english/Who am I.docx
+++ b/english/Who am I.docx
@@ -7,25 +7,17 @@
         <w:rPr>
           <w:sz w:val="32"/>
           <w:szCs w:val="32"/>
-          <w:lang w:val="es-ES"/>
         </w:rPr>
       </w:pPr>
       <w:r>
         <w:rPr>
           <w:sz w:val="32"/>
           <w:szCs w:val="32"/>
-          <w:lang w:val="es-ES"/>
         </w:rPr>
         <w:t>Who am I?</w:t>
       </w:r>
     </w:p>
-    <w:p>
-      <w:pPr>
-        <w:rPr>
-          <w:lang w:val="es-ES"/>
-        </w:rPr>
-      </w:pPr>
-    </w:p>
+    <w:p/>
     <w:p>
       <w:r>
         <w:t xml:space="preserve">Hello there! My name is </w:t>
@@ -95,7 +87,13 @@
         <w:jc w:val="both"/>
       </w:pPr>
       <w:r>
-        <w:t>I also enjoy visiting and discovering new places with my girlfriend, she</w:t>
+        <w:t xml:space="preserve">I also enjoy visiting and discovering new places with </w:t>
+      </w:r>
+      <w:r>
+        <w:t>Julisa</w:t>
+      </w:r>
+      <w:r>
+        <w:t>, she</w:t>
       </w:r>
       <w:r>
         <w:t xml:space="preserve"> i</w:t>
@@ -122,6 +120,9 @@
       <w:r>
         <w:t xml:space="preserve"> she is a very important person in my life.</w:t>
       </w:r>
+      <w:r>
+        <w:t xml:space="preserve"> I really enjoy sharing my time and a lot of experiences with her. I like her.</w:t>
+      </w:r>
     </w:p>
     <w:p>
       <w:pPr>
@@ -162,93 +163,6 @@
       <w:pPr>
         <w:jc w:val="both"/>
       </w:pPr>
-      <w:r>
-        <w:t xml:space="preserve">I attach these two images about my Internet connection. Due to this little issue, I was not able to send this activity at time. </w:t>
-      </w:r>
-    </w:p>
-    <w:p>
-      <w:pPr>
-        <w:jc w:val="both"/>
-      </w:pPr>
-      <w:r>
-        <w:drawing>
-          <wp:inline distT="0" distB="0" distL="0" distR="0" wp14:anchorId="4EC42844" wp14:editId="3569463C">
-            <wp:extent cx="5612130" cy="718185"/>
-            <wp:effectExtent l="0" t="0" r="7620" b="5715"/>
-            <wp:docPr id="1" name="Imagen 1"/>
-            <wp:cNvGraphicFramePr>
-              <a:graphicFrameLocks xmlns:a="http://schemas.openxmlformats.org/drawingml/2006/main" noChangeAspect="1"/>
-            </wp:cNvGraphicFramePr>
-            <a:graphic xmlns:a="http://schemas.openxmlformats.org/drawingml/2006/main">
-              <a:graphicData uri="http://schemas.openxmlformats.org/drawingml/2006/picture">
-                <pic:pic xmlns:pic="http://schemas.openxmlformats.org/drawingml/2006/picture">
-                  <pic:nvPicPr>
-                    <pic:cNvPr id="1" name=""/>
-                    <pic:cNvPicPr/>
-                  </pic:nvPicPr>
-                  <pic:blipFill>
-                    <a:blip r:embed="rId5"/>
-                    <a:stretch>
-                      <a:fillRect/>
-                    </a:stretch>
-                  </pic:blipFill>
-                  <pic:spPr>
-                    <a:xfrm>
-                      <a:off x="0" y="0"/>
-                      <a:ext cx="5612130" cy="718185"/>
-                    </a:xfrm>
-                    <a:prstGeom prst="rect">
-                      <a:avLst/>
-                    </a:prstGeom>
-                  </pic:spPr>
-                </pic:pic>
-              </a:graphicData>
-            </a:graphic>
-          </wp:inline>
-        </w:drawing>
-      </w:r>
-    </w:p>
-    <w:p>
-      <w:pPr>
-        <w:jc w:val="both"/>
-      </w:pPr>
-      <w:r>
-        <w:drawing>
-          <wp:inline distT="0" distB="0" distL="0" distR="0" wp14:anchorId="67C4095B" wp14:editId="66A7C4F8">
-            <wp:extent cx="2812024" cy="495343"/>
-            <wp:effectExtent l="0" t="0" r="7620" b="0"/>
-            <wp:docPr id="2" name="Imagen 2"/>
-            <wp:cNvGraphicFramePr>
-              <a:graphicFrameLocks xmlns:a="http://schemas.openxmlformats.org/drawingml/2006/main" noChangeAspect="1"/>
-            </wp:cNvGraphicFramePr>
-            <a:graphic xmlns:a="http://schemas.openxmlformats.org/drawingml/2006/main">
-              <a:graphicData uri="http://schemas.openxmlformats.org/drawingml/2006/picture">
-                <pic:pic xmlns:pic="http://schemas.openxmlformats.org/drawingml/2006/picture">
-                  <pic:nvPicPr>
-                    <pic:cNvPr id="1" name=""/>
-                    <pic:cNvPicPr/>
-                  </pic:nvPicPr>
-                  <pic:blipFill>
-                    <a:blip r:embed="rId6"/>
-                    <a:stretch>
-                      <a:fillRect/>
-                    </a:stretch>
-                  </pic:blipFill>
-                  <pic:spPr>
-                    <a:xfrm>
-                      <a:off x="0" y="0"/>
-                      <a:ext cx="2812024" cy="495343"/>
-                    </a:xfrm>
-                    <a:prstGeom prst="rect">
-                      <a:avLst/>
-                    </a:prstGeom>
-                  </pic:spPr>
-                </pic:pic>
-              </a:graphicData>
-            </a:graphic>
-          </wp:inline>
-        </w:drawing>
-      </w:r>
     </w:p>
     <w:sectPr>
       <w:pgSz w:w="12240" w:h="15840"/>

</xml_diff>